<commit_message>
Added my documentation to the readme
</commit_message>
<xml_diff>
--- a/readme.docx
+++ b/readme.docx
@@ -81,32 +81,42 @@
         <w:pStyle w:val="Default"/>
         <w:numPr>
           <w:ilvl w:val="0"/>
-          <w:numId w:val="1"/>
+          <w:numId w:val="5"/>
         </w:numPr>
         <w:rPr>
           <w:rFonts w:asciiTheme="minorHAnsi" w:hAnsiTheme="minorHAnsi" w:cstheme="minorHAnsi"/>
-          <w:sz w:val="32"/>
-          <w:szCs w:val="32"/>
-          <w:lang w:val="en-GB"/>
-        </w:rPr>
-      </w:pPr>
-      <w:r>
-        <w:rPr>
-          <w:rFonts w:asciiTheme="minorHAnsi" w:hAnsiTheme="minorHAnsi" w:cstheme="minorHAnsi"/>
-          <w:sz w:val="32"/>
-          <w:szCs w:val="32"/>
+          <w:sz w:val="36"/>
+          <w:szCs w:val="36"/>
+          <w:lang w:val="en-GB"/>
+        </w:rPr>
+      </w:pPr>
+      <w:r>
+        <w:rPr>
+          <w:rFonts w:asciiTheme="minorHAnsi" w:hAnsiTheme="minorHAnsi" w:cstheme="minorHAnsi"/>
+          <w:sz w:val="36"/>
+          <w:szCs w:val="36"/>
           <w:lang w:val="en-GB"/>
         </w:rPr>
         <w:t>Documentation of the process</w:t>
       </w:r>
-    </w:p>
-    <w:p>
-      <w:pPr>
-        <w:pStyle w:val="Default"/>
-        <w:rPr>
-          <w:rFonts w:asciiTheme="minorHAnsi" w:hAnsiTheme="minorHAnsi" w:cstheme="minorHAnsi"/>
-          <w:sz w:val="28"/>
-          <w:szCs w:val="28"/>
+      <w:r>
+        <w:rPr>
+          <w:rFonts w:asciiTheme="minorHAnsi" w:hAnsiTheme="minorHAnsi" w:cstheme="minorHAnsi"/>
+          <w:sz w:val="36"/>
+          <w:szCs w:val="36"/>
+          <w:lang w:val="en-GB"/>
+        </w:rPr>
+        <w:t xml:space="preserve"> – Michael Jahn</w:t>
+      </w:r>
+    </w:p>
+    <w:p>
+      <w:pPr>
+        <w:pStyle w:val="Default"/>
+        <w:ind w:left="360"/>
+        <w:rPr>
+          <w:rFonts w:asciiTheme="minorHAnsi" w:hAnsiTheme="minorHAnsi" w:cstheme="minorHAnsi"/>
+          <w:sz w:val="36"/>
+          <w:szCs w:val="36"/>
           <w:lang w:val="en-GB"/>
         </w:rPr>
       </w:pPr>
@@ -170,6 +180,7 @@
       <w:r>
         <w:rPr>
           <w:rFonts w:asciiTheme="minorHAnsi" w:hAnsiTheme="minorHAnsi" w:cstheme="minorHAnsi"/>
+          <w:noProof/>
           <w:sz w:val="28"/>
           <w:szCs w:val="28"/>
           <w:lang w:val="en-GB"/>
@@ -235,6 +246,7 @@
       <w:r>
         <w:rPr>
           <w:rFonts w:asciiTheme="minorHAnsi" w:hAnsiTheme="minorHAnsi" w:cstheme="minorHAnsi"/>
+          <w:noProof/>
           <w:sz w:val="28"/>
           <w:szCs w:val="28"/>
           <w:lang w:val="en-GB"/>
@@ -392,6 +404,7 @@
       <w:r>
         <w:rPr>
           <w:rFonts w:asciiTheme="minorHAnsi" w:hAnsiTheme="minorHAnsi" w:cstheme="minorHAnsi"/>
+          <w:noProof/>
           <w:sz w:val="28"/>
           <w:szCs w:val="28"/>
           <w:lang w:val="en-GB"/>
@@ -492,6 +505,7 @@
       <w:r>
         <w:rPr>
           <w:rFonts w:asciiTheme="minorHAnsi" w:hAnsiTheme="minorHAnsi" w:cstheme="minorHAnsi"/>
+          <w:noProof/>
           <w:sz w:val="28"/>
           <w:szCs w:val="28"/>
           <w:lang w:val="en-GB"/>
@@ -582,6 +596,7 @@
       <w:r>
         <w:rPr>
           <w:rFonts w:asciiTheme="minorHAnsi" w:hAnsiTheme="minorHAnsi" w:cstheme="minorHAnsi"/>
+          <w:noProof/>
           <w:sz w:val="28"/>
           <w:szCs w:val="28"/>
           <w:lang w:val="en-GB"/>
@@ -701,6 +716,7 @@
       <w:r>
         <w:rPr>
           <w:rFonts w:asciiTheme="minorHAnsi" w:hAnsiTheme="minorHAnsi" w:cstheme="minorHAnsi"/>
+          <w:noProof/>
           <w:sz w:val="28"/>
           <w:szCs w:val="28"/>
           <w:lang w:val="en-GB"/>
@@ -769,6 +785,7 @@
       <w:r>
         <w:rPr>
           <w:rFonts w:asciiTheme="minorHAnsi" w:hAnsiTheme="minorHAnsi" w:cstheme="minorHAnsi"/>
+          <w:noProof/>
           <w:sz w:val="28"/>
           <w:szCs w:val="28"/>
           <w:lang w:val="en-GB"/>
@@ -873,6 +890,7 @@
       <w:r>
         <w:rPr>
           <w:rFonts w:asciiTheme="minorHAnsi" w:hAnsiTheme="minorHAnsi" w:cstheme="minorHAnsi"/>
+          <w:noProof/>
           <w:sz w:val="28"/>
           <w:szCs w:val="28"/>
           <w:lang w:val="en-GB"/>
@@ -977,6 +995,7 @@
       <w:r>
         <w:rPr>
           <w:rFonts w:asciiTheme="minorHAnsi" w:hAnsiTheme="minorHAnsi" w:cstheme="minorHAnsi"/>
+          <w:noProof/>
           <w:sz w:val="28"/>
           <w:szCs w:val="28"/>
           <w:lang w:val="en-GB"/>
@@ -1092,6 +1111,7 @@
       <w:r>
         <w:rPr>
           <w:rFonts w:asciiTheme="minorHAnsi" w:hAnsiTheme="minorHAnsi" w:cstheme="minorHAnsi"/>
+          <w:noProof/>
           <w:sz w:val="28"/>
           <w:szCs w:val="28"/>
           <w:lang w:val="en-GB"/>
@@ -1182,6 +1202,7 @@
       <w:r>
         <w:rPr>
           <w:rFonts w:asciiTheme="minorHAnsi" w:hAnsiTheme="minorHAnsi" w:cstheme="minorHAnsi"/>
+          <w:noProof/>
           <w:sz w:val="28"/>
           <w:szCs w:val="28"/>
           <w:lang w:val="en-GB"/>
@@ -1273,6 +1294,7 @@
       <w:r>
         <w:rPr>
           <w:rFonts w:asciiTheme="minorHAnsi" w:hAnsiTheme="minorHAnsi" w:cstheme="minorHAnsi"/>
+          <w:noProof/>
           <w:sz w:val="28"/>
           <w:szCs w:val="28"/>
           <w:lang w:val="en-GB"/>
@@ -1363,6 +1385,7 @@
       <w:r>
         <w:rPr>
           <w:rFonts w:asciiTheme="minorHAnsi" w:hAnsiTheme="minorHAnsi" w:cstheme="minorHAnsi"/>
+          <w:noProof/>
           <w:sz w:val="28"/>
           <w:szCs w:val="28"/>
           <w:lang w:val="en-GB"/>
@@ -1441,6 +1464,7 @@
       <w:r>
         <w:rPr>
           <w:rFonts w:asciiTheme="minorHAnsi" w:hAnsiTheme="minorHAnsi" w:cstheme="minorHAnsi"/>
+          <w:noProof/>
           <w:sz w:val="28"/>
           <w:szCs w:val="28"/>
           <w:lang w:val="en-GB"/>
@@ -1545,6 +1569,7 @@
       <w:r>
         <w:rPr>
           <w:rFonts w:asciiTheme="minorHAnsi" w:hAnsiTheme="minorHAnsi" w:cstheme="minorHAnsi"/>
+          <w:noProof/>
           <w:sz w:val="28"/>
           <w:szCs w:val="28"/>
           <w:lang w:val="en-GB"/>
@@ -1670,6 +1695,7 @@
       <w:r>
         <w:rPr>
           <w:rFonts w:asciiTheme="minorHAnsi" w:hAnsiTheme="minorHAnsi" w:cstheme="minorHAnsi"/>
+          <w:noProof/>
           <w:sz w:val="28"/>
           <w:szCs w:val="28"/>
           <w:lang w:val="en-GB"/>
@@ -1723,10 +1749,30 @@
     </w:p>
     <w:p>
       <w:pPr>
+        <w:rPr>
+          <w:rFonts w:cstheme="minorHAnsi"/>
+          <w:color w:val="000000"/>
+          <w:sz w:val="36"/>
+          <w:szCs w:val="36"/>
+          <w:lang w:val="en-GB"/>
+        </w:rPr>
+      </w:pPr>
+      <w:r>
+        <w:rPr>
+          <w:rFonts w:cstheme="minorHAnsi"/>
+          <w:sz w:val="36"/>
+          <w:szCs w:val="36"/>
+          <w:lang w:val="en-GB"/>
+        </w:rPr>
+        <w:br w:type="page"/>
+      </w:r>
+    </w:p>
+    <w:p>
+      <w:pPr>
         <w:pStyle w:val="Default"/>
         <w:numPr>
           <w:ilvl w:val="0"/>
-          <w:numId w:val="1"/>
+          <w:numId w:val="5"/>
         </w:numPr>
         <w:rPr>
           <w:rFonts w:asciiTheme="minorHAnsi" w:hAnsiTheme="minorHAnsi" w:cstheme="minorHAnsi"/>
@@ -1742,36 +1788,1071 @@
           <w:szCs w:val="36"/>
           <w:lang w:val="en-GB"/>
         </w:rPr>
-        <w:t>Repository URL</w:t>
-      </w:r>
-    </w:p>
-    <w:p>
-      <w:pPr>
-        <w:pStyle w:val="Default"/>
-        <w:rPr>
-          <w:rFonts w:asciiTheme="minorHAnsi" w:hAnsiTheme="minorHAnsi" w:cstheme="minorHAnsi"/>
-          <w:sz w:val="28"/>
-          <w:szCs w:val="28"/>
-          <w:lang w:val="en-GB"/>
-        </w:rPr>
-      </w:pPr>
-      <w:r>
-        <w:rPr>
-          <w:rFonts w:asciiTheme="minorHAnsi" w:hAnsiTheme="minorHAnsi" w:cstheme="minorHAnsi"/>
-          <w:sz w:val="28"/>
-          <w:szCs w:val="28"/>
-          <w:lang w:val="en-GB"/>
-        </w:rPr>
-        <w:t>https://github.com/Michael0Jahn/SLM_Maintenance_Monitor</w:t>
-      </w:r>
-    </w:p>
-    <w:p>
-      <w:pPr>
-        <w:pStyle w:val="Default"/>
-        <w:rPr>
-          <w:rFonts w:asciiTheme="minorHAnsi" w:hAnsiTheme="minorHAnsi" w:cstheme="minorHAnsi"/>
-          <w:sz w:val="28"/>
-          <w:szCs w:val="28"/>
+        <w:lastRenderedPageBreak/>
+        <w:t>Documentation of the process</w:t>
+      </w:r>
+      <w:r>
+        <w:rPr>
+          <w:rFonts w:asciiTheme="minorHAnsi" w:hAnsiTheme="minorHAnsi" w:cstheme="minorHAnsi"/>
+          <w:sz w:val="36"/>
+          <w:szCs w:val="36"/>
+          <w:lang w:val="en-GB"/>
+        </w:rPr>
+        <w:t xml:space="preserve"> – Knezevic Stjepan</w:t>
+      </w:r>
+    </w:p>
+    <w:p>
+      <w:pPr>
+        <w:pStyle w:val="Default"/>
+        <w:numPr>
+          <w:ilvl w:val="1"/>
+          <w:numId w:val="5"/>
+        </w:numPr>
+        <w:rPr>
+          <w:rFonts w:asciiTheme="minorHAnsi" w:hAnsiTheme="minorHAnsi" w:cstheme="minorHAnsi"/>
+          <w:sz w:val="28"/>
+          <w:szCs w:val="28"/>
+          <w:lang w:val="en-GB"/>
+        </w:rPr>
+      </w:pPr>
+      <w:r>
+        <w:rPr>
+          <w:rFonts w:asciiTheme="minorHAnsi" w:hAnsiTheme="minorHAnsi" w:cstheme="minorHAnsi"/>
+          <w:sz w:val="28"/>
+          <w:szCs w:val="28"/>
+          <w:lang w:val="en-GB"/>
+        </w:rPr>
+        <w:t>Assign my TODOs</w:t>
+      </w:r>
+    </w:p>
+    <w:p>
+      <w:pPr>
+        <w:pStyle w:val="Default"/>
+        <w:ind w:left="1080"/>
+        <w:rPr>
+          <w:rFonts w:asciiTheme="minorHAnsi" w:hAnsiTheme="minorHAnsi" w:cstheme="minorHAnsi"/>
+          <w:sz w:val="28"/>
+          <w:szCs w:val="28"/>
+          <w:lang w:val="en-GB"/>
+        </w:rPr>
+      </w:pPr>
+      <w:r>
+        <w:rPr>
+          <w:noProof/>
+        </w:rPr>
+        <w:drawing>
+          <wp:inline distT="0" distB="0" distL="0" distR="0" wp14:anchorId="4D1BF3A8" wp14:editId="49063FFA">
+            <wp:extent cx="5760720" cy="2259330"/>
+            <wp:effectExtent l="0" t="0" r="0" b="7620"/>
+            <wp:docPr id="9" name="Grafik 9" descr="Ein Bild, das Text, Screenshot, drinnen, schwarz enthält.&#10;&#10;Automatisch generierte Beschreibung"/>
+            <wp:cNvGraphicFramePr>
+              <a:graphicFrameLocks xmlns:a="http://schemas.openxmlformats.org/drawingml/2006/main" noChangeAspect="1"/>
+            </wp:cNvGraphicFramePr>
+            <a:graphic xmlns:a="http://schemas.openxmlformats.org/drawingml/2006/main">
+              <a:graphicData uri="http://schemas.openxmlformats.org/drawingml/2006/picture">
+                <pic:pic xmlns:pic="http://schemas.openxmlformats.org/drawingml/2006/picture">
+                  <pic:nvPicPr>
+                    <pic:cNvPr id="1" name="Grafik 1" descr="Ein Bild, das Text, Screenshot, drinnen, schwarz enthält.&#10;&#10;Automatisch generierte Beschreibung"/>
+                    <pic:cNvPicPr/>
+                  </pic:nvPicPr>
+                  <pic:blipFill>
+                    <a:blip r:embed="rId24"/>
+                    <a:stretch>
+                      <a:fillRect/>
+                    </a:stretch>
+                  </pic:blipFill>
+                  <pic:spPr>
+                    <a:xfrm>
+                      <a:off x="0" y="0"/>
+                      <a:ext cx="5760720" cy="2259330"/>
+                    </a:xfrm>
+                    <a:prstGeom prst="rect">
+                      <a:avLst/>
+                    </a:prstGeom>
+                  </pic:spPr>
+                </pic:pic>
+              </a:graphicData>
+            </a:graphic>
+          </wp:inline>
+        </w:drawing>
+      </w:r>
+      <w:r>
+        <w:rPr>
+          <w:noProof/>
+          <w:lang w:val="en-GB"/>
+        </w:rPr>
+        <w:drawing>
+          <wp:inline distT="0" distB="0" distL="0" distR="0" wp14:anchorId="09E43AAF" wp14:editId="13AC00A0">
+            <wp:extent cx="3267531" cy="5020376"/>
+            <wp:effectExtent l="0" t="0" r="9525" b="8890"/>
+            <wp:docPr id="2" name="Grafik 2" descr="Ein Bild, das Text, draußen, Screenshot enthält.&#10;&#10;Automatisch generierte Beschreibung"/>
+            <wp:cNvGraphicFramePr>
+              <a:graphicFrameLocks xmlns:a="http://schemas.openxmlformats.org/drawingml/2006/main" noChangeAspect="1"/>
+            </wp:cNvGraphicFramePr>
+            <a:graphic xmlns:a="http://schemas.openxmlformats.org/drawingml/2006/main">
+              <a:graphicData uri="http://schemas.openxmlformats.org/drawingml/2006/picture">
+                <pic:pic xmlns:pic="http://schemas.openxmlformats.org/drawingml/2006/picture">
+                  <pic:nvPicPr>
+                    <pic:cNvPr id="2" name="Grafik 2" descr="Ein Bild, das Text, draußen, Screenshot enthält.&#10;&#10;Automatisch generierte Beschreibung"/>
+                    <pic:cNvPicPr/>
+                  </pic:nvPicPr>
+                  <pic:blipFill>
+                    <a:blip r:embed="rId25"/>
+                    <a:stretch>
+                      <a:fillRect/>
+                    </a:stretch>
+                  </pic:blipFill>
+                  <pic:spPr>
+                    <a:xfrm>
+                      <a:off x="0" y="0"/>
+                      <a:ext cx="3267531" cy="5020376"/>
+                    </a:xfrm>
+                    <a:prstGeom prst="rect">
+                      <a:avLst/>
+                    </a:prstGeom>
+                  </pic:spPr>
+                </pic:pic>
+              </a:graphicData>
+            </a:graphic>
+          </wp:inline>
+        </w:drawing>
+      </w:r>
+    </w:p>
+    <w:p>
+      <w:pPr>
+        <w:pStyle w:val="Default"/>
+        <w:numPr>
+          <w:ilvl w:val="1"/>
+          <w:numId w:val="5"/>
+        </w:numPr>
+        <w:rPr>
+          <w:rFonts w:asciiTheme="minorHAnsi" w:hAnsiTheme="minorHAnsi" w:cstheme="minorHAnsi"/>
+          <w:sz w:val="28"/>
+          <w:szCs w:val="28"/>
+          <w:lang w:val="en-GB"/>
+        </w:rPr>
+      </w:pPr>
+      <w:r>
+        <w:rPr>
+          <w:rFonts w:asciiTheme="minorHAnsi" w:hAnsiTheme="minorHAnsi" w:cstheme="minorHAnsi"/>
+          <w:sz w:val="28"/>
+          <w:szCs w:val="28"/>
+          <w:lang w:val="en-GB"/>
+        </w:rPr>
+        <w:t>Move TODOs to in Progress</w:t>
+      </w:r>
+    </w:p>
+    <w:p>
+      <w:pPr>
+        <w:pStyle w:val="Default"/>
+        <w:ind w:left="1080"/>
+        <w:rPr>
+          <w:rFonts w:asciiTheme="minorHAnsi" w:hAnsiTheme="minorHAnsi" w:cstheme="minorHAnsi"/>
+          <w:sz w:val="28"/>
+          <w:szCs w:val="28"/>
+          <w:lang w:val="en-GB"/>
+        </w:rPr>
+      </w:pPr>
+      <w:r>
+        <w:rPr>
+          <w:noProof/>
+          <w:lang w:val="en-GB"/>
+        </w:rPr>
+        <w:lastRenderedPageBreak/>
+        <w:drawing>
+          <wp:inline distT="0" distB="0" distL="0" distR="0" wp14:anchorId="7073DA30" wp14:editId="53FF97F0">
+            <wp:extent cx="5760720" cy="3875405"/>
+            <wp:effectExtent l="0" t="0" r="0" b="0"/>
+            <wp:docPr id="10" name="Grafik 10" descr="Ein Bild, das Text enthält.&#10;&#10;Automatisch generierte Beschreibung"/>
+            <wp:cNvGraphicFramePr>
+              <a:graphicFrameLocks xmlns:a="http://schemas.openxmlformats.org/drawingml/2006/main" noChangeAspect="1"/>
+            </wp:cNvGraphicFramePr>
+            <a:graphic xmlns:a="http://schemas.openxmlformats.org/drawingml/2006/main">
+              <a:graphicData uri="http://schemas.openxmlformats.org/drawingml/2006/picture">
+                <pic:pic xmlns:pic="http://schemas.openxmlformats.org/drawingml/2006/picture">
+                  <pic:nvPicPr>
+                    <pic:cNvPr id="3" name="Grafik 3" descr="Ein Bild, das Text enthält.&#10;&#10;Automatisch generierte Beschreibung"/>
+                    <pic:cNvPicPr/>
+                  </pic:nvPicPr>
+                  <pic:blipFill>
+                    <a:blip r:embed="rId26"/>
+                    <a:stretch>
+                      <a:fillRect/>
+                    </a:stretch>
+                  </pic:blipFill>
+                  <pic:spPr>
+                    <a:xfrm>
+                      <a:off x="0" y="0"/>
+                      <a:ext cx="5760720" cy="3875405"/>
+                    </a:xfrm>
+                    <a:prstGeom prst="rect">
+                      <a:avLst/>
+                    </a:prstGeom>
+                  </pic:spPr>
+                </pic:pic>
+              </a:graphicData>
+            </a:graphic>
+          </wp:inline>
+        </w:drawing>
+      </w:r>
+    </w:p>
+    <w:p>
+      <w:pPr>
+        <w:pStyle w:val="Default"/>
+        <w:numPr>
+          <w:ilvl w:val="1"/>
+          <w:numId w:val="5"/>
+        </w:numPr>
+        <w:rPr>
+          <w:rFonts w:asciiTheme="minorHAnsi" w:hAnsiTheme="minorHAnsi" w:cstheme="minorHAnsi"/>
+          <w:sz w:val="28"/>
+          <w:szCs w:val="28"/>
+          <w:lang w:val="en-GB"/>
+        </w:rPr>
+      </w:pPr>
+      <w:r>
+        <w:rPr>
+          <w:rFonts w:asciiTheme="minorHAnsi" w:hAnsiTheme="minorHAnsi" w:cstheme="minorHAnsi"/>
+          <w:sz w:val="28"/>
+          <w:szCs w:val="28"/>
+          <w:lang w:val="en-GB"/>
+        </w:rPr>
+        <w:t xml:space="preserve">Open project in IntelliJ using the link to the </w:t>
+      </w:r>
+      <w:proofErr w:type="spellStart"/>
+      <w:r>
+        <w:rPr>
+          <w:rFonts w:asciiTheme="minorHAnsi" w:hAnsiTheme="minorHAnsi" w:cstheme="minorHAnsi"/>
+          <w:sz w:val="28"/>
+          <w:szCs w:val="28"/>
+          <w:lang w:val="en-GB"/>
+        </w:rPr>
+        <w:t>github</w:t>
+      </w:r>
+      <w:proofErr w:type="spellEnd"/>
+    </w:p>
+    <w:p>
+      <w:pPr>
+        <w:pStyle w:val="Default"/>
+        <w:ind w:left="1080"/>
+        <w:rPr>
+          <w:rFonts w:asciiTheme="minorHAnsi" w:hAnsiTheme="minorHAnsi" w:cstheme="minorHAnsi"/>
+          <w:sz w:val="28"/>
+          <w:szCs w:val="28"/>
+          <w:lang w:val="en-GB"/>
+        </w:rPr>
+      </w:pPr>
+      <w:r>
+        <w:rPr>
+          <w:rFonts w:asciiTheme="minorHAnsi" w:hAnsiTheme="minorHAnsi" w:cstheme="minorHAnsi"/>
+          <w:sz w:val="28"/>
+          <w:szCs w:val="28"/>
+          <w:lang w:val="en-GB"/>
+        </w:rPr>
+        <w:drawing>
+          <wp:inline distT="0" distB="0" distL="0" distR="0" wp14:anchorId="15F3D26F" wp14:editId="45DC9EC1">
+            <wp:extent cx="3686689" cy="1219370"/>
+            <wp:effectExtent l="0" t="0" r="9525" b="0"/>
+            <wp:docPr id="11" name="Grafik 11"/>
+            <wp:cNvGraphicFramePr>
+              <a:graphicFrameLocks xmlns:a="http://schemas.openxmlformats.org/drawingml/2006/main" noChangeAspect="1"/>
+            </wp:cNvGraphicFramePr>
+            <a:graphic xmlns:a="http://schemas.openxmlformats.org/drawingml/2006/main">
+              <a:graphicData uri="http://schemas.openxmlformats.org/drawingml/2006/picture">
+                <pic:pic xmlns:pic="http://schemas.openxmlformats.org/drawingml/2006/picture">
+                  <pic:nvPicPr>
+                    <pic:cNvPr id="1" name=""/>
+                    <pic:cNvPicPr/>
+                  </pic:nvPicPr>
+                  <pic:blipFill>
+                    <a:blip r:embed="rId27"/>
+                    <a:stretch>
+                      <a:fillRect/>
+                    </a:stretch>
+                  </pic:blipFill>
+                  <pic:spPr>
+                    <a:xfrm>
+                      <a:off x="0" y="0"/>
+                      <a:ext cx="3686689" cy="1219370"/>
+                    </a:xfrm>
+                    <a:prstGeom prst="rect">
+                      <a:avLst/>
+                    </a:prstGeom>
+                  </pic:spPr>
+                </pic:pic>
+              </a:graphicData>
+            </a:graphic>
+          </wp:inline>
+        </w:drawing>
+      </w:r>
+    </w:p>
+    <w:p>
+      <w:pPr>
+        <w:pStyle w:val="Default"/>
+        <w:numPr>
+          <w:ilvl w:val="1"/>
+          <w:numId w:val="5"/>
+        </w:numPr>
+        <w:rPr>
+          <w:rFonts w:asciiTheme="minorHAnsi" w:hAnsiTheme="minorHAnsi" w:cstheme="minorHAnsi"/>
+          <w:sz w:val="28"/>
+          <w:szCs w:val="28"/>
+          <w:lang w:val="en-GB"/>
+        </w:rPr>
+      </w:pPr>
+      <w:r>
+        <w:rPr>
+          <w:rFonts w:asciiTheme="minorHAnsi" w:hAnsiTheme="minorHAnsi" w:cstheme="minorHAnsi"/>
+          <w:sz w:val="28"/>
+          <w:szCs w:val="28"/>
+          <w:lang w:val="en-GB"/>
+        </w:rPr>
+        <w:t>Create new branch called feature/messages</w:t>
+      </w:r>
+    </w:p>
+    <w:p>
+      <w:pPr>
+        <w:pStyle w:val="Default"/>
+        <w:ind w:left="1080"/>
+        <w:rPr>
+          <w:rFonts w:asciiTheme="minorHAnsi" w:hAnsiTheme="minorHAnsi" w:cstheme="minorHAnsi"/>
+          <w:sz w:val="28"/>
+          <w:szCs w:val="28"/>
+          <w:lang w:val="en-GB"/>
+        </w:rPr>
+      </w:pPr>
+      <w:r>
+        <w:rPr>
+          <w:noProof/>
+          <w:lang w:val="en-GB"/>
+        </w:rPr>
+        <w:drawing>
+          <wp:inline distT="0" distB="0" distL="0" distR="0" wp14:anchorId="515E523F" wp14:editId="2A860A3D">
+            <wp:extent cx="3515216" cy="1876687"/>
+            <wp:effectExtent l="0" t="0" r="9525" b="9525"/>
+            <wp:docPr id="12" name="Grafik 12"/>
+            <wp:cNvGraphicFramePr>
+              <a:graphicFrameLocks xmlns:a="http://schemas.openxmlformats.org/drawingml/2006/main" noChangeAspect="1"/>
+            </wp:cNvGraphicFramePr>
+            <a:graphic xmlns:a="http://schemas.openxmlformats.org/drawingml/2006/main">
+              <a:graphicData uri="http://schemas.openxmlformats.org/drawingml/2006/picture">
+                <pic:pic xmlns:pic="http://schemas.openxmlformats.org/drawingml/2006/picture">
+                  <pic:nvPicPr>
+                    <pic:cNvPr id="1" name=""/>
+                    <pic:cNvPicPr/>
+                  </pic:nvPicPr>
+                  <pic:blipFill>
+                    <a:blip r:embed="rId28"/>
+                    <a:stretch>
+                      <a:fillRect/>
+                    </a:stretch>
+                  </pic:blipFill>
+                  <pic:spPr>
+                    <a:xfrm>
+                      <a:off x="0" y="0"/>
+                      <a:ext cx="3515216" cy="1876687"/>
+                    </a:xfrm>
+                    <a:prstGeom prst="rect">
+                      <a:avLst/>
+                    </a:prstGeom>
+                  </pic:spPr>
+                </pic:pic>
+              </a:graphicData>
+            </a:graphic>
+          </wp:inline>
+        </w:drawing>
+      </w:r>
+    </w:p>
+    <w:p>
+      <w:pPr>
+        <w:rPr>
+          <w:rFonts w:cstheme="minorHAnsi"/>
+          <w:color w:val="000000"/>
+          <w:sz w:val="28"/>
+          <w:szCs w:val="28"/>
+          <w:lang w:val="en-GB"/>
+        </w:rPr>
+      </w:pPr>
+      <w:r>
+        <w:rPr>
+          <w:rFonts w:cstheme="minorHAnsi"/>
+          <w:sz w:val="28"/>
+          <w:szCs w:val="28"/>
+          <w:lang w:val="en-GB"/>
+        </w:rPr>
+        <w:br w:type="page"/>
+      </w:r>
+    </w:p>
+    <w:p>
+      <w:pPr>
+        <w:pStyle w:val="Default"/>
+        <w:ind w:left="1080"/>
+        <w:rPr>
+          <w:rFonts w:asciiTheme="minorHAnsi" w:hAnsiTheme="minorHAnsi" w:cstheme="minorHAnsi"/>
+          <w:sz w:val="28"/>
+          <w:szCs w:val="28"/>
+          <w:lang w:val="en-GB"/>
+        </w:rPr>
+      </w:pPr>
+    </w:p>
+    <w:p>
+      <w:pPr>
+        <w:pStyle w:val="Default"/>
+        <w:numPr>
+          <w:ilvl w:val="1"/>
+          <w:numId w:val="5"/>
+        </w:numPr>
+        <w:rPr>
+          <w:rFonts w:asciiTheme="minorHAnsi" w:hAnsiTheme="minorHAnsi" w:cstheme="minorHAnsi"/>
+          <w:sz w:val="28"/>
+          <w:szCs w:val="28"/>
+          <w:lang w:val="en-GB"/>
+        </w:rPr>
+      </w:pPr>
+      <w:r>
+        <w:rPr>
+          <w:rFonts w:asciiTheme="minorHAnsi" w:hAnsiTheme="minorHAnsi" w:cstheme="minorHAnsi"/>
+          <w:sz w:val="28"/>
+          <w:szCs w:val="28"/>
+          <w:lang w:val="en-GB"/>
+        </w:rPr>
+        <w:t>Implement code</w:t>
+      </w:r>
+    </w:p>
+    <w:p>
+      <w:pPr>
+        <w:pStyle w:val="Default"/>
+        <w:ind w:left="1080"/>
+        <w:rPr>
+          <w:rFonts w:asciiTheme="minorHAnsi" w:hAnsiTheme="minorHAnsi" w:cstheme="minorHAnsi"/>
+          <w:sz w:val="28"/>
+          <w:szCs w:val="28"/>
+          <w:lang w:val="en-GB"/>
+        </w:rPr>
+      </w:pPr>
+      <w:r>
+        <w:rPr>
+          <w:noProof/>
+          <w:lang w:val="en-GB"/>
+        </w:rPr>
+        <w:drawing>
+          <wp:inline distT="0" distB="0" distL="0" distR="0" wp14:anchorId="1ECF25FB" wp14:editId="7981D072">
+            <wp:extent cx="5760720" cy="3002915"/>
+            <wp:effectExtent l="0" t="0" r="0" b="6985"/>
+            <wp:docPr id="13" name="Grafik 13" descr="Ein Bild, das Text enthält.&#10;&#10;Automatisch generierte Beschreibung">
+              <a:extLst xmlns:a="http://schemas.openxmlformats.org/drawingml/2006/main">
+                <a:ext uri="{C183D7F6-B498-43B3-948B-1728B52AA6E4}">
+                  <adec:decorative xmlns:adec="http://schemas.microsoft.com/office/drawing/2017/decorative" val="0"/>
+                </a:ext>
+              </a:extLst>
+            </wp:docPr>
+            <wp:cNvGraphicFramePr>
+              <a:graphicFrameLocks xmlns:a="http://schemas.openxmlformats.org/drawingml/2006/main" noChangeAspect="1"/>
+            </wp:cNvGraphicFramePr>
+            <a:graphic xmlns:a="http://schemas.openxmlformats.org/drawingml/2006/main">
+              <a:graphicData uri="http://schemas.openxmlformats.org/drawingml/2006/picture">
+                <pic:pic xmlns:pic="http://schemas.openxmlformats.org/drawingml/2006/picture">
+                  <pic:nvPicPr>
+                    <pic:cNvPr id="13" name="Grafik 13" descr="Ein Bild, das Text enthält.&#10;&#10;Automatisch generierte Beschreibung">
+                      <a:extLst>
+                        <a:ext uri="{C183D7F6-B498-43B3-948B-1728B52AA6E4}">
+                          <adec:decorative xmlns:adec="http://schemas.microsoft.com/office/drawing/2017/decorative" val="0"/>
+                        </a:ext>
+                      </a:extLst>
+                    </pic:cNvPr>
+                    <pic:cNvPicPr/>
+                  </pic:nvPicPr>
+                  <pic:blipFill>
+                    <a:blip r:embed="rId29"/>
+                    <a:stretch>
+                      <a:fillRect/>
+                    </a:stretch>
+                  </pic:blipFill>
+                  <pic:spPr>
+                    <a:xfrm>
+                      <a:off x="0" y="0"/>
+                      <a:ext cx="5760720" cy="3002915"/>
+                    </a:xfrm>
+                    <a:prstGeom prst="rect">
+                      <a:avLst/>
+                    </a:prstGeom>
+                  </pic:spPr>
+                </pic:pic>
+              </a:graphicData>
+            </a:graphic>
+          </wp:inline>
+        </w:drawing>
+      </w:r>
+    </w:p>
+    <w:p>
+      <w:pPr>
+        <w:pStyle w:val="Default"/>
+        <w:numPr>
+          <w:ilvl w:val="1"/>
+          <w:numId w:val="5"/>
+        </w:numPr>
+        <w:rPr>
+          <w:rFonts w:asciiTheme="minorHAnsi" w:hAnsiTheme="minorHAnsi" w:cstheme="minorHAnsi"/>
+          <w:sz w:val="28"/>
+          <w:szCs w:val="28"/>
+          <w:lang w:val="en-GB"/>
+        </w:rPr>
+      </w:pPr>
+      <w:r>
+        <w:rPr>
+          <w:rFonts w:asciiTheme="minorHAnsi" w:hAnsiTheme="minorHAnsi" w:cstheme="minorHAnsi"/>
+          <w:sz w:val="28"/>
+          <w:szCs w:val="28"/>
+          <w:lang w:val="en-GB"/>
+        </w:rPr>
+        <w:t>Write commit message and commit the changes</w:t>
+      </w:r>
+    </w:p>
+    <w:p>
+      <w:pPr>
+        <w:pStyle w:val="Default"/>
+        <w:ind w:left="1080"/>
+        <w:rPr>
+          <w:rFonts w:asciiTheme="minorHAnsi" w:hAnsiTheme="minorHAnsi" w:cstheme="minorHAnsi"/>
+          <w:sz w:val="28"/>
+          <w:szCs w:val="28"/>
+          <w:lang w:val="en-GB"/>
+        </w:rPr>
+      </w:pPr>
+      <w:r>
+        <w:rPr>
+          <w:noProof/>
+          <w:lang w:val="en-GB"/>
+        </w:rPr>
+        <w:drawing>
+          <wp:inline distT="0" distB="0" distL="0" distR="0" wp14:anchorId="33E18E3E" wp14:editId="6F5AE4AB">
+            <wp:extent cx="5760720" cy="943610"/>
+            <wp:effectExtent l="0" t="0" r="0" b="8890"/>
+            <wp:docPr id="7" name="Grafik 7" descr="Ein Bild, das Text enthält.&#10;&#10;Automatisch generierte Beschreibung"/>
+            <wp:cNvGraphicFramePr>
+              <a:graphicFrameLocks xmlns:a="http://schemas.openxmlformats.org/drawingml/2006/main" noChangeAspect="1"/>
+            </wp:cNvGraphicFramePr>
+            <a:graphic xmlns:a="http://schemas.openxmlformats.org/drawingml/2006/main">
+              <a:graphicData uri="http://schemas.openxmlformats.org/drawingml/2006/picture">
+                <pic:pic xmlns:pic="http://schemas.openxmlformats.org/drawingml/2006/picture">
+                  <pic:nvPicPr>
+                    <pic:cNvPr id="7" name="Grafik 7" descr="Ein Bild, das Text enthält.&#10;&#10;Automatisch generierte Beschreibung"/>
+                    <pic:cNvPicPr/>
+                  </pic:nvPicPr>
+                  <pic:blipFill>
+                    <a:blip r:embed="rId30"/>
+                    <a:stretch>
+                      <a:fillRect/>
+                    </a:stretch>
+                  </pic:blipFill>
+                  <pic:spPr>
+                    <a:xfrm>
+                      <a:off x="0" y="0"/>
+                      <a:ext cx="5760720" cy="943610"/>
+                    </a:xfrm>
+                    <a:prstGeom prst="rect">
+                      <a:avLst/>
+                    </a:prstGeom>
+                  </pic:spPr>
+                </pic:pic>
+              </a:graphicData>
+            </a:graphic>
+          </wp:inline>
+        </w:drawing>
+      </w:r>
+    </w:p>
+    <w:p>
+      <w:pPr>
+        <w:pStyle w:val="Default"/>
+        <w:numPr>
+          <w:ilvl w:val="1"/>
+          <w:numId w:val="5"/>
+        </w:numPr>
+        <w:rPr>
+          <w:rFonts w:asciiTheme="minorHAnsi" w:hAnsiTheme="minorHAnsi" w:cstheme="minorHAnsi"/>
+          <w:sz w:val="28"/>
+          <w:szCs w:val="28"/>
+          <w:lang w:val="en-GB"/>
+        </w:rPr>
+      </w:pPr>
+      <w:r>
+        <w:rPr>
+          <w:rFonts w:asciiTheme="minorHAnsi" w:hAnsiTheme="minorHAnsi" w:cstheme="minorHAnsi"/>
+          <w:sz w:val="28"/>
+          <w:szCs w:val="28"/>
+          <w:lang w:val="en-GB"/>
+        </w:rPr>
+        <w:t xml:space="preserve">Push commits so they are uploaded from the local repo to the </w:t>
+      </w:r>
+      <w:proofErr w:type="spellStart"/>
+      <w:r>
+        <w:rPr>
+          <w:rFonts w:asciiTheme="minorHAnsi" w:hAnsiTheme="minorHAnsi" w:cstheme="minorHAnsi"/>
+          <w:sz w:val="28"/>
+          <w:szCs w:val="28"/>
+          <w:lang w:val="en-GB"/>
+        </w:rPr>
+        <w:t>github</w:t>
+      </w:r>
+      <w:proofErr w:type="spellEnd"/>
+      <w:r>
+        <w:rPr>
+          <w:rFonts w:asciiTheme="minorHAnsi" w:hAnsiTheme="minorHAnsi" w:cstheme="minorHAnsi"/>
+          <w:sz w:val="28"/>
+          <w:szCs w:val="28"/>
+          <w:lang w:val="en-GB"/>
+        </w:rPr>
+        <w:t xml:space="preserve"> repo</w:t>
+      </w:r>
+    </w:p>
+    <w:p>
+      <w:pPr>
+        <w:pStyle w:val="Default"/>
+        <w:ind w:left="1080"/>
+        <w:rPr>
+          <w:rFonts w:asciiTheme="minorHAnsi" w:hAnsiTheme="minorHAnsi" w:cstheme="minorHAnsi"/>
+          <w:sz w:val="28"/>
+          <w:szCs w:val="28"/>
+          <w:lang w:val="en-GB"/>
+        </w:rPr>
+      </w:pPr>
+      <w:r>
+        <w:rPr>
+          <w:noProof/>
+          <w:lang w:val="en-GB"/>
+        </w:rPr>
+        <w:drawing>
+          <wp:inline distT="0" distB="0" distL="0" distR="0" wp14:anchorId="35209EFB" wp14:editId="3F7FD8C1">
+            <wp:extent cx="5344271" cy="2305372"/>
+            <wp:effectExtent l="0" t="0" r="8890" b="0"/>
+            <wp:docPr id="8" name="Grafik 8"/>
+            <wp:cNvGraphicFramePr>
+              <a:graphicFrameLocks xmlns:a="http://schemas.openxmlformats.org/drawingml/2006/main" noChangeAspect="1"/>
+            </wp:cNvGraphicFramePr>
+            <a:graphic xmlns:a="http://schemas.openxmlformats.org/drawingml/2006/main">
+              <a:graphicData uri="http://schemas.openxmlformats.org/drawingml/2006/picture">
+                <pic:pic xmlns:pic="http://schemas.openxmlformats.org/drawingml/2006/picture">
+                  <pic:nvPicPr>
+                    <pic:cNvPr id="1" name=""/>
+                    <pic:cNvPicPr/>
+                  </pic:nvPicPr>
+                  <pic:blipFill>
+                    <a:blip r:embed="rId31"/>
+                    <a:stretch>
+                      <a:fillRect/>
+                    </a:stretch>
+                  </pic:blipFill>
+                  <pic:spPr>
+                    <a:xfrm>
+                      <a:off x="0" y="0"/>
+                      <a:ext cx="5344271" cy="2305372"/>
+                    </a:xfrm>
+                    <a:prstGeom prst="rect">
+                      <a:avLst/>
+                    </a:prstGeom>
+                  </pic:spPr>
+                </pic:pic>
+              </a:graphicData>
+            </a:graphic>
+          </wp:inline>
+        </w:drawing>
+      </w:r>
+    </w:p>
+    <w:p>
+      <w:pPr>
+        <w:rPr>
+          <w:rFonts w:cstheme="minorHAnsi"/>
+          <w:color w:val="000000"/>
+          <w:sz w:val="28"/>
+          <w:szCs w:val="28"/>
+          <w:lang w:val="en-GB"/>
+        </w:rPr>
+      </w:pPr>
+      <w:r>
+        <w:rPr>
+          <w:rFonts w:cstheme="minorHAnsi"/>
+          <w:sz w:val="28"/>
+          <w:szCs w:val="28"/>
+          <w:lang w:val="en-GB"/>
+        </w:rPr>
+        <w:br w:type="page"/>
+      </w:r>
+    </w:p>
+    <w:p>
+      <w:pPr>
+        <w:pStyle w:val="Default"/>
+        <w:numPr>
+          <w:ilvl w:val="1"/>
+          <w:numId w:val="5"/>
+        </w:numPr>
+        <w:rPr>
+          <w:rFonts w:asciiTheme="minorHAnsi" w:hAnsiTheme="minorHAnsi" w:cstheme="minorHAnsi"/>
+          <w:sz w:val="28"/>
+          <w:szCs w:val="28"/>
+          <w:lang w:val="en-GB"/>
+        </w:rPr>
+      </w:pPr>
+      <w:r>
+        <w:rPr>
+          <w:rFonts w:asciiTheme="minorHAnsi" w:hAnsiTheme="minorHAnsi" w:cstheme="minorHAnsi"/>
+          <w:sz w:val="28"/>
+          <w:szCs w:val="28"/>
+          <w:lang w:val="en-GB"/>
+        </w:rPr>
+        <w:lastRenderedPageBreak/>
+        <w:t>Create pull request</w:t>
+      </w:r>
+    </w:p>
+    <w:p>
+      <w:pPr>
+        <w:pStyle w:val="Default"/>
+        <w:ind w:left="1080"/>
+        <w:rPr>
+          <w:rFonts w:asciiTheme="minorHAnsi" w:hAnsiTheme="minorHAnsi" w:cstheme="minorHAnsi"/>
+          <w:sz w:val="28"/>
+          <w:szCs w:val="28"/>
+          <w:lang w:val="en-GB"/>
+        </w:rPr>
+      </w:pPr>
+      <w:r>
+        <w:rPr>
+          <w:noProof/>
+          <w:lang w:val="en-GB"/>
+        </w:rPr>
+        <w:drawing>
+          <wp:inline distT="0" distB="0" distL="0" distR="0" wp14:anchorId="37B0D12C" wp14:editId="09482C38">
+            <wp:extent cx="5760720" cy="2698750"/>
+            <wp:effectExtent l="0" t="0" r="0" b="6350"/>
+            <wp:docPr id="14" name="Grafik 14" descr="Ein Bild, das Text, Monitor, Screenshot, schwarz enthält.&#10;&#10;Automatisch generierte Beschreibung"/>
+            <wp:cNvGraphicFramePr>
+              <a:graphicFrameLocks xmlns:a="http://schemas.openxmlformats.org/drawingml/2006/main" noChangeAspect="1"/>
+            </wp:cNvGraphicFramePr>
+            <a:graphic xmlns:a="http://schemas.openxmlformats.org/drawingml/2006/main">
+              <a:graphicData uri="http://schemas.openxmlformats.org/drawingml/2006/picture">
+                <pic:pic xmlns:pic="http://schemas.openxmlformats.org/drawingml/2006/picture">
+                  <pic:nvPicPr>
+                    <pic:cNvPr id="14" name="Grafik 14" descr="Ein Bild, das Text, Monitor, Screenshot, schwarz enthält.&#10;&#10;Automatisch generierte Beschreibung"/>
+                    <pic:cNvPicPr/>
+                  </pic:nvPicPr>
+                  <pic:blipFill>
+                    <a:blip r:embed="rId32"/>
+                    <a:stretch>
+                      <a:fillRect/>
+                    </a:stretch>
+                  </pic:blipFill>
+                  <pic:spPr>
+                    <a:xfrm>
+                      <a:off x="0" y="0"/>
+                      <a:ext cx="5760720" cy="2698750"/>
+                    </a:xfrm>
+                    <a:prstGeom prst="rect">
+                      <a:avLst/>
+                    </a:prstGeom>
+                  </pic:spPr>
+                </pic:pic>
+              </a:graphicData>
+            </a:graphic>
+          </wp:inline>
+        </w:drawing>
+      </w:r>
+    </w:p>
+    <w:p>
+      <w:pPr>
+        <w:pStyle w:val="Default"/>
+        <w:ind w:left="1080"/>
+        <w:rPr>
+          <w:rFonts w:asciiTheme="minorHAnsi" w:hAnsiTheme="minorHAnsi" w:cstheme="minorHAnsi"/>
+          <w:sz w:val="28"/>
+          <w:szCs w:val="28"/>
+          <w:lang w:val="en-GB"/>
+        </w:rPr>
+      </w:pPr>
+      <w:r>
+        <w:rPr>
+          <w:noProof/>
+          <w:lang w:val="en-GB"/>
+        </w:rPr>
+        <w:drawing>
+          <wp:inline distT="0" distB="0" distL="0" distR="0" wp14:anchorId="7E7A1ABD" wp14:editId="267E5534">
+            <wp:extent cx="5760720" cy="4117975"/>
+            <wp:effectExtent l="0" t="0" r="0" b="0"/>
+            <wp:docPr id="15" name="Grafik 15" descr="Ein Bild, das Text, Monitor, Screenshot, Bildschirm enthält.&#10;&#10;Automatisch generierte Beschreibung"/>
+            <wp:cNvGraphicFramePr>
+              <a:graphicFrameLocks xmlns:a="http://schemas.openxmlformats.org/drawingml/2006/main" noChangeAspect="1"/>
+            </wp:cNvGraphicFramePr>
+            <a:graphic xmlns:a="http://schemas.openxmlformats.org/drawingml/2006/main">
+              <a:graphicData uri="http://schemas.openxmlformats.org/drawingml/2006/picture">
+                <pic:pic xmlns:pic="http://schemas.openxmlformats.org/drawingml/2006/picture">
+                  <pic:nvPicPr>
+                    <pic:cNvPr id="10" name="Grafik 10" descr="Ein Bild, das Text, Monitor, Screenshot, Bildschirm enthält.&#10;&#10;Automatisch generierte Beschreibung"/>
+                    <pic:cNvPicPr/>
+                  </pic:nvPicPr>
+                  <pic:blipFill>
+                    <a:blip r:embed="rId33"/>
+                    <a:stretch>
+                      <a:fillRect/>
+                    </a:stretch>
+                  </pic:blipFill>
+                  <pic:spPr>
+                    <a:xfrm>
+                      <a:off x="0" y="0"/>
+                      <a:ext cx="5760720" cy="4117975"/>
+                    </a:xfrm>
+                    <a:prstGeom prst="rect">
+                      <a:avLst/>
+                    </a:prstGeom>
+                  </pic:spPr>
+                </pic:pic>
+              </a:graphicData>
+            </a:graphic>
+          </wp:inline>
+        </w:drawing>
+      </w:r>
+    </w:p>
+    <w:p>
+      <w:pPr>
+        <w:pStyle w:val="Default"/>
+        <w:numPr>
+          <w:ilvl w:val="1"/>
+          <w:numId w:val="5"/>
+        </w:numPr>
+        <w:rPr>
+          <w:rFonts w:asciiTheme="minorHAnsi" w:hAnsiTheme="minorHAnsi" w:cstheme="minorHAnsi"/>
+          <w:sz w:val="28"/>
+          <w:szCs w:val="28"/>
+          <w:lang w:val="en-GB"/>
+        </w:rPr>
+      </w:pPr>
+      <w:r>
+        <w:rPr>
+          <w:rFonts w:asciiTheme="minorHAnsi" w:hAnsiTheme="minorHAnsi" w:cstheme="minorHAnsi"/>
+          <w:sz w:val="28"/>
+          <w:szCs w:val="28"/>
+          <w:lang w:val="en-GB"/>
+        </w:rPr>
+        <w:t>Merge the request (ideally let others check the code, but since no interferences where there not so important)</w:t>
+      </w:r>
+    </w:p>
+    <w:p>
+      <w:pPr>
+        <w:pStyle w:val="Default"/>
+        <w:ind w:left="1080"/>
+        <w:rPr>
+          <w:rFonts w:asciiTheme="minorHAnsi" w:hAnsiTheme="minorHAnsi" w:cstheme="minorHAnsi"/>
+          <w:sz w:val="28"/>
+          <w:szCs w:val="28"/>
+          <w:lang w:val="en-GB"/>
+        </w:rPr>
+      </w:pPr>
+      <w:r>
+        <w:rPr>
+          <w:lang w:val="en-GB"/>
+        </w:rPr>
+        <w:drawing>
+          <wp:inline distT="0" distB="0" distL="0" distR="0" wp14:anchorId="5CAB44C9" wp14:editId="27A7D82E">
+            <wp:extent cx="5760720" cy="736600"/>
+            <wp:effectExtent l="0" t="0" r="0" b="6350"/>
+            <wp:docPr id="16" name="Grafik 16" descr="Ein Bild, das Text enthält.&#10;&#10;Automatisch generierte Beschreibung"/>
+            <wp:cNvGraphicFramePr>
+              <a:graphicFrameLocks xmlns:a="http://schemas.openxmlformats.org/drawingml/2006/main" noChangeAspect="1"/>
+            </wp:cNvGraphicFramePr>
+            <a:graphic xmlns:a="http://schemas.openxmlformats.org/drawingml/2006/main">
+              <a:graphicData uri="http://schemas.openxmlformats.org/drawingml/2006/picture">
+                <pic:pic xmlns:pic="http://schemas.openxmlformats.org/drawingml/2006/picture">
+                  <pic:nvPicPr>
+                    <pic:cNvPr id="4" name="Grafik 4" descr="Ein Bild, das Text enthält.&#10;&#10;Automatisch generierte Beschreibung"/>
+                    <pic:cNvPicPr/>
+                  </pic:nvPicPr>
+                  <pic:blipFill>
+                    <a:blip r:embed="rId34"/>
+                    <a:stretch>
+                      <a:fillRect/>
+                    </a:stretch>
+                  </pic:blipFill>
+                  <pic:spPr>
+                    <a:xfrm>
+                      <a:off x="0" y="0"/>
+                      <a:ext cx="5760720" cy="736600"/>
+                    </a:xfrm>
+                    <a:prstGeom prst="rect">
+                      <a:avLst/>
+                    </a:prstGeom>
+                  </pic:spPr>
+                </pic:pic>
+              </a:graphicData>
+            </a:graphic>
+          </wp:inline>
+        </w:drawing>
+      </w:r>
+    </w:p>
+    <w:p>
+      <w:pPr>
+        <w:rPr>
+          <w:rFonts w:cstheme="minorHAnsi"/>
+          <w:color w:val="000000"/>
+          <w:sz w:val="28"/>
+          <w:szCs w:val="28"/>
+          <w:lang w:val="en-GB"/>
+        </w:rPr>
+      </w:pPr>
+      <w:r>
+        <w:rPr>
+          <w:rFonts w:cstheme="minorHAnsi"/>
+          <w:sz w:val="28"/>
+          <w:szCs w:val="28"/>
+          <w:lang w:val="en-GB"/>
+        </w:rPr>
+        <w:br w:type="page"/>
+      </w:r>
+    </w:p>
+    <w:p>
+      <w:pPr>
+        <w:pStyle w:val="Default"/>
+        <w:numPr>
+          <w:ilvl w:val="1"/>
+          <w:numId w:val="5"/>
+        </w:numPr>
+        <w:rPr>
+          <w:rFonts w:asciiTheme="minorHAnsi" w:hAnsiTheme="minorHAnsi" w:cstheme="minorHAnsi"/>
+          <w:sz w:val="28"/>
+          <w:szCs w:val="28"/>
+          <w:lang w:val="en-GB"/>
+        </w:rPr>
+      </w:pPr>
+      <w:r>
+        <w:rPr>
+          <w:rFonts w:asciiTheme="minorHAnsi" w:hAnsiTheme="minorHAnsi" w:cstheme="minorHAnsi"/>
+          <w:sz w:val="28"/>
+          <w:szCs w:val="28"/>
+          <w:lang w:val="en-GB"/>
+        </w:rPr>
+        <w:lastRenderedPageBreak/>
+        <w:t>Move User Stories</w:t>
+      </w:r>
+      <w:r>
+        <w:rPr>
+          <w:rFonts w:asciiTheme="minorHAnsi" w:hAnsiTheme="minorHAnsi" w:cstheme="minorHAnsi"/>
+          <w:sz w:val="28"/>
+          <w:szCs w:val="28"/>
+          <w:lang w:val="en-GB"/>
+        </w:rPr>
+        <w:t xml:space="preserve"> from “In Progress” to done and close them. Also commented on one user Story to leave an explanation.</w:t>
+      </w:r>
+    </w:p>
+    <w:p>
+      <w:pPr>
+        <w:pStyle w:val="Listenabsatz"/>
+        <w:ind w:left="1080"/>
+        <w:rPr>
+          <w:rFonts w:cstheme="minorHAnsi"/>
+          <w:sz w:val="28"/>
+          <w:szCs w:val="28"/>
+          <w:lang w:val="en-GB"/>
+        </w:rPr>
+      </w:pPr>
+      <w:r>
+        <w:rPr>
+          <w:lang w:val="en-GB"/>
+        </w:rPr>
+        <w:drawing>
+          <wp:inline distT="0" distB="0" distL="0" distR="0" wp14:anchorId="65236D50" wp14:editId="1B258688">
+            <wp:extent cx="3216247" cy="4114800"/>
+            <wp:effectExtent l="0" t="0" r="3810" b="0"/>
+            <wp:docPr id="17" name="Grafik 17" descr="Ein Bild, das Text enthält.&#10;&#10;Automatisch generierte Beschreibung"/>
+            <wp:cNvGraphicFramePr>
+              <a:graphicFrameLocks xmlns:a="http://schemas.openxmlformats.org/drawingml/2006/main" noChangeAspect="1"/>
+            </wp:cNvGraphicFramePr>
+            <a:graphic xmlns:a="http://schemas.openxmlformats.org/drawingml/2006/main">
+              <a:graphicData uri="http://schemas.openxmlformats.org/drawingml/2006/picture">
+                <pic:pic xmlns:pic="http://schemas.openxmlformats.org/drawingml/2006/picture">
+                  <pic:nvPicPr>
+                    <pic:cNvPr id="11" name="Grafik 11" descr="Ein Bild, das Text enthält.&#10;&#10;Automatisch generierte Beschreibung"/>
+                    <pic:cNvPicPr/>
+                  </pic:nvPicPr>
+                  <pic:blipFill>
+                    <a:blip r:embed="rId35"/>
+                    <a:stretch>
+                      <a:fillRect/>
+                    </a:stretch>
+                  </pic:blipFill>
+                  <pic:spPr>
+                    <a:xfrm>
+                      <a:off x="0" y="0"/>
+                      <a:ext cx="3248436" cy="4155982"/>
+                    </a:xfrm>
+                    <a:prstGeom prst="rect">
+                      <a:avLst/>
+                    </a:prstGeom>
+                  </pic:spPr>
+                </pic:pic>
+              </a:graphicData>
+            </a:graphic>
+          </wp:inline>
+        </w:drawing>
+      </w:r>
+    </w:p>
+    <w:p>
+      <w:pPr>
+        <w:pStyle w:val="Listenabsatz"/>
+        <w:ind w:left="1080"/>
+        <w:rPr>
+          <w:rFonts w:cstheme="minorHAnsi"/>
+          <w:sz w:val="28"/>
+          <w:szCs w:val="28"/>
+          <w:lang w:val="en-GB"/>
+        </w:rPr>
+      </w:pPr>
+      <w:r>
+        <w:rPr>
+          <w:lang w:val="en-GB"/>
+        </w:rPr>
+        <w:drawing>
+          <wp:inline distT="0" distB="0" distL="0" distR="0" wp14:anchorId="28CD0639" wp14:editId="5C7470FA">
+            <wp:extent cx="5252422" cy="3838575"/>
+            <wp:effectExtent l="0" t="0" r="5715" b="0"/>
+            <wp:docPr id="18" name="Grafik 18" descr="Ein Bild, das Text, Screenshot, Monitor, Bildschirm enthält.&#10;&#10;Automatisch generierte Beschreibung"/>
+            <wp:cNvGraphicFramePr>
+              <a:graphicFrameLocks xmlns:a="http://schemas.openxmlformats.org/drawingml/2006/main" noChangeAspect="1"/>
+            </wp:cNvGraphicFramePr>
+            <a:graphic xmlns:a="http://schemas.openxmlformats.org/drawingml/2006/main">
+              <a:graphicData uri="http://schemas.openxmlformats.org/drawingml/2006/picture">
+                <pic:pic xmlns:pic="http://schemas.openxmlformats.org/drawingml/2006/picture">
+                  <pic:nvPicPr>
+                    <pic:cNvPr id="12" name="Grafik 12" descr="Ein Bild, das Text, Screenshot, Monitor, Bildschirm enthält.&#10;&#10;Automatisch generierte Beschreibung"/>
+                    <pic:cNvPicPr/>
+                  </pic:nvPicPr>
+                  <pic:blipFill>
+                    <a:blip r:embed="rId36"/>
+                    <a:stretch>
+                      <a:fillRect/>
+                    </a:stretch>
+                  </pic:blipFill>
+                  <pic:spPr>
+                    <a:xfrm>
+                      <a:off x="0" y="0"/>
+                      <a:ext cx="5262209" cy="3845727"/>
+                    </a:xfrm>
+                    <a:prstGeom prst="rect">
+                      <a:avLst/>
+                    </a:prstGeom>
+                  </pic:spPr>
+                </pic:pic>
+              </a:graphicData>
+            </a:graphic>
+          </wp:inline>
+        </w:drawing>
+      </w:r>
+    </w:p>
+    <w:p>
+      <w:pPr>
+        <w:rPr>
+          <w:lang w:val="en-GB"/>
+        </w:rPr>
+      </w:pPr>
+    </w:p>
+    <w:p>
+      <w:pPr>
+        <w:rPr>
           <w:lang w:val="en-GB"/>
         </w:rPr>
       </w:pPr>
@@ -1781,7 +2862,7 @@
         <w:pStyle w:val="Default"/>
         <w:numPr>
           <w:ilvl w:val="0"/>
-          <w:numId w:val="1"/>
+          <w:numId w:val="5"/>
         </w:numPr>
         <w:rPr>
           <w:rFonts w:asciiTheme="minorHAnsi" w:hAnsiTheme="minorHAnsi" w:cstheme="minorHAnsi"/>
@@ -1797,6 +2878,62 @@
           <w:szCs w:val="36"/>
           <w:lang w:val="en-GB"/>
         </w:rPr>
+        <w:lastRenderedPageBreak/>
+        <w:t>Repository URL</w:t>
+      </w:r>
+    </w:p>
+    <w:p>
+      <w:pPr>
+        <w:pStyle w:val="Default"/>
+        <w:rPr>
+          <w:rFonts w:asciiTheme="minorHAnsi" w:hAnsiTheme="minorHAnsi" w:cstheme="minorHAnsi"/>
+          <w:sz w:val="28"/>
+          <w:szCs w:val="28"/>
+          <w:lang w:val="en-GB"/>
+        </w:rPr>
+      </w:pPr>
+      <w:r>
+        <w:rPr>
+          <w:rFonts w:asciiTheme="minorHAnsi" w:hAnsiTheme="minorHAnsi" w:cstheme="minorHAnsi"/>
+          <w:sz w:val="28"/>
+          <w:szCs w:val="28"/>
+          <w:lang w:val="en-GB"/>
+        </w:rPr>
+        <w:t>https://github.com/Michael0Jahn/SLM_Maintenance_Monitor</w:t>
+      </w:r>
+    </w:p>
+    <w:p>
+      <w:pPr>
+        <w:pStyle w:val="Default"/>
+        <w:rPr>
+          <w:rFonts w:asciiTheme="minorHAnsi" w:hAnsiTheme="minorHAnsi" w:cstheme="minorHAnsi"/>
+          <w:sz w:val="28"/>
+          <w:szCs w:val="28"/>
+          <w:lang w:val="en-GB"/>
+        </w:rPr>
+      </w:pPr>
+    </w:p>
+    <w:p>
+      <w:pPr>
+        <w:pStyle w:val="Default"/>
+        <w:numPr>
+          <w:ilvl w:val="0"/>
+          <w:numId w:val="5"/>
+        </w:numPr>
+        <w:rPr>
+          <w:rFonts w:asciiTheme="minorHAnsi" w:hAnsiTheme="minorHAnsi" w:cstheme="minorHAnsi"/>
+          <w:sz w:val="36"/>
+          <w:szCs w:val="36"/>
+          <w:lang w:val="en-GB"/>
+        </w:rPr>
+      </w:pPr>
+      <w:r>
+        <w:rPr>
+          <w:rFonts w:asciiTheme="minorHAnsi" w:hAnsiTheme="minorHAnsi" w:cstheme="minorHAnsi"/>
+          <w:sz w:val="36"/>
+          <w:szCs w:val="36"/>
+          <w:lang w:val="en-GB"/>
+        </w:rPr>
         <w:t>How to use</w:t>
       </w:r>
     </w:p>
@@ -1851,25 +2988,14 @@
         </w:rPr>
         <w:t xml:space="preserve"> will </w:t>
       </w:r>
-      <w:proofErr w:type="spellStart"/>
-      <w:r>
-        <w:rPr>
-          <w:rFonts w:asciiTheme="minorHAnsi" w:hAnsiTheme="minorHAnsi" w:cstheme="minorHAnsi"/>
-          <w:sz w:val="28"/>
-          <w:szCs w:val="28"/>
-          <w:lang w:val="en-GB"/>
-        </w:rPr>
-        <w:t>show</w:t>
-      </w:r>
-      <w:proofErr w:type="spellEnd"/>
-      <w:r>
-        <w:rPr>
-          <w:rFonts w:asciiTheme="minorHAnsi" w:hAnsiTheme="minorHAnsi" w:cstheme="minorHAnsi"/>
-          <w:sz w:val="28"/>
-          <w:szCs w:val="28"/>
-          <w:lang w:val="en-GB"/>
-        </w:rPr>
-        <w:t xml:space="preserve"> the current service message</w:t>
+      <w:r>
+        <w:rPr>
+          <w:rFonts w:asciiTheme="minorHAnsi" w:hAnsiTheme="minorHAnsi" w:cstheme="minorHAnsi"/>
+          <w:sz w:val="28"/>
+          <w:szCs w:val="28"/>
+          <w:lang w:val="en-GB"/>
+        </w:rPr>
+        <w:t>show the current service message</w:t>
       </w:r>
       <w:r>
         <w:rPr>
@@ -1898,7 +3024,7 @@
         <w:pStyle w:val="Default"/>
         <w:numPr>
           <w:ilvl w:val="1"/>
-          <w:numId w:val="1"/>
+          <w:numId w:val="5"/>
         </w:numPr>
         <w:rPr>
           <w:rFonts w:asciiTheme="minorHAnsi" w:hAnsiTheme="minorHAnsi" w:cstheme="minorHAnsi"/>
@@ -1951,7 +3077,7 @@
         <w:pStyle w:val="Default"/>
         <w:numPr>
           <w:ilvl w:val="1"/>
-          <w:numId w:val="1"/>
+          <w:numId w:val="5"/>
         </w:numPr>
         <w:rPr>
           <w:rFonts w:asciiTheme="minorHAnsi" w:hAnsiTheme="minorHAnsi" w:cstheme="minorHAnsi"/>
@@ -2015,161 +3141,7 @@
           <w:lang w:val="en-GB"/>
         </w:rPr>
       </w:pPr>
-      <w:r>
-        <w:rPr>
-          <w:rFonts w:asciiTheme="minorHAnsi" w:hAnsiTheme="minorHAnsi" w:cstheme="minorHAnsi"/>
-          <w:sz w:val="28"/>
-          <w:szCs w:val="28"/>
-          <w:lang w:val="en-GB"/>
-        </w:rPr>
-        <w:fldChar w:fldCharType="begin"/>
-      </w:r>
-      <w:r>
-        <w:rPr>
-          <w:rFonts w:asciiTheme="minorHAnsi" w:hAnsiTheme="minorHAnsi" w:cstheme="minorHAnsi"/>
-          <w:sz w:val="28"/>
-          <w:szCs w:val="28"/>
-          <w:lang w:val="en-GB"/>
-        </w:rPr>
-        <w:instrText xml:space="preserve"> HYPERLINK "http://localhost:8080/status/default" </w:instrText>
-      </w:r>
-      <w:r>
-        <w:rPr>
-          <w:rFonts w:asciiTheme="minorHAnsi" w:hAnsiTheme="minorHAnsi" w:cstheme="minorHAnsi"/>
-          <w:sz w:val="28"/>
-          <w:szCs w:val="28"/>
-          <w:lang w:val="en-GB"/>
-        </w:rPr>
-        <w:fldChar w:fldCharType="separate"/>
-      </w:r>
-      <w:r>
-        <w:rPr>
-          <w:rStyle w:val="Hyperlink"/>
-          <w:rFonts w:asciiTheme="minorHAnsi" w:hAnsiTheme="minorHAnsi" w:cstheme="minorHAnsi"/>
-          <w:sz w:val="28"/>
-          <w:szCs w:val="28"/>
-          <w:lang w:val="en-GB"/>
-        </w:rPr>
-        <w:t>http://localhost:8080/status/default</w:t>
-      </w:r>
-      <w:r>
-        <w:rPr>
-          <w:rFonts w:asciiTheme="minorHAnsi" w:hAnsiTheme="minorHAnsi" w:cstheme="minorHAnsi"/>
-          <w:sz w:val="28"/>
-          <w:szCs w:val="28"/>
-          <w:lang w:val="en-GB"/>
-        </w:rPr>
-        <w:fldChar w:fldCharType="end"/>
-      </w:r>
-    </w:p>
-    <w:p>
-      <w:pPr>
-        <w:pStyle w:val="Default"/>
-        <w:ind w:left="1080"/>
-        <w:rPr>
-          <w:rFonts w:asciiTheme="minorHAnsi" w:hAnsiTheme="minorHAnsi" w:cstheme="minorHAnsi"/>
-          <w:lang w:val="en-GB"/>
-        </w:rPr>
-      </w:pPr>
-    </w:p>
-    <w:p>
-      <w:pPr>
-        <w:pStyle w:val="Listenabsatz"/>
-        <w:ind w:firstLine="360"/>
-        <w:rPr>
-          <w:rFonts w:cstheme="minorHAnsi"/>
-          <w:sz w:val="28"/>
-          <w:szCs w:val="28"/>
-          <w:lang w:val="en-GB"/>
-        </w:rPr>
-      </w:pPr>
-      <w:r>
-        <w:rPr>
-          <w:rFonts w:cstheme="minorHAnsi"/>
-          <w:sz w:val="28"/>
-          <w:szCs w:val="28"/>
-          <w:lang w:val="en-GB"/>
-        </w:rPr>
-        <w:t>Outcome: “Everything works as expected”</w:t>
-      </w:r>
-    </w:p>
-    <w:p>
-      <w:pPr>
-        <w:pStyle w:val="Listenabsatz"/>
-        <w:ind w:firstLine="360"/>
-        <w:rPr>
-          <w:rFonts w:cstheme="minorHAnsi"/>
-          <w:sz w:val="28"/>
-          <w:szCs w:val="28"/>
-          <w:lang w:val="en-GB"/>
-        </w:rPr>
-      </w:pPr>
-    </w:p>
-    <w:p>
-      <w:pPr>
-        <w:pStyle w:val="Listenabsatz"/>
-        <w:numPr>
-          <w:ilvl w:val="0"/>
-          <w:numId w:val="4"/>
-        </w:numPr>
-        <w:rPr>
-          <w:rFonts w:cstheme="minorHAnsi"/>
-          <w:lang w:val="en-GB"/>
-        </w:rPr>
-      </w:pPr>
-      <w:r>
-        <w:rPr>
-          <w:rFonts w:cstheme="minorHAnsi"/>
-          <w:sz w:val="28"/>
-          <w:szCs w:val="28"/>
-          <w:lang w:val="en-GB"/>
-        </w:rPr>
-        <w:t>change the current</w:t>
-      </w:r>
-      <w:r>
-        <w:rPr>
-          <w:rFonts w:cstheme="minorHAnsi"/>
-          <w:sz w:val="28"/>
-          <w:szCs w:val="28"/>
-          <w:lang w:val="en-GB"/>
-        </w:rPr>
-        <w:t xml:space="preserve"> maintenance status:</w:t>
-      </w:r>
-    </w:p>
-    <w:p>
-      <w:pPr>
-        <w:pStyle w:val="Default"/>
-        <w:ind w:left="1080"/>
-        <w:rPr>
-          <w:rFonts w:asciiTheme="minorHAnsi" w:hAnsiTheme="minorHAnsi" w:cstheme="minorHAnsi"/>
-          <w:sz w:val="28"/>
-          <w:szCs w:val="28"/>
-          <w:lang w:val="en-GB"/>
-        </w:rPr>
-      </w:pPr>
-      <w:r>
-        <w:rPr>
-          <w:rFonts w:asciiTheme="minorHAnsi" w:hAnsiTheme="minorHAnsi" w:cstheme="minorHAnsi"/>
-          <w:sz w:val="28"/>
-          <w:szCs w:val="28"/>
-          <w:lang w:val="en-GB"/>
-        </w:rPr>
-        <w:t xml:space="preserve">  </w:t>
-      </w:r>
-    </w:p>
-    <w:p>
-      <w:pPr>
-        <w:pStyle w:val="Default"/>
-        <w:ind w:left="1080"/>
-        <w:rPr>
-          <w:rStyle w:val="Hyperlink"/>
-          <w:rFonts w:asciiTheme="minorHAnsi" w:hAnsiTheme="minorHAnsi" w:cstheme="minorHAnsi"/>
-          <w:sz w:val="28"/>
-          <w:szCs w:val="28"/>
-          <w:lang w:val="en-GB"/>
-        </w:rPr>
-      </w:pPr>
-      <w:hyperlink r:id="rId24" w:history="1">
+      <w:hyperlink r:id="rId37" w:history="1">
         <w:r>
           <w:rPr>
             <w:rStyle w:val="Hyperlink"/>
@@ -2178,8 +3150,88 @@
             <w:szCs w:val="28"/>
             <w:lang w:val="en-GB"/>
           </w:rPr>
-          <w:t>http://localhost:8080/</w:t>
+          <w:t>http://localhost:8080/status/default</w:t>
         </w:r>
+      </w:hyperlink>
+    </w:p>
+    <w:p>
+      <w:pPr>
+        <w:pStyle w:val="Default"/>
+        <w:ind w:left="1080"/>
+        <w:rPr>
+          <w:rFonts w:asciiTheme="minorHAnsi" w:hAnsiTheme="minorHAnsi" w:cstheme="minorHAnsi"/>
+          <w:lang w:val="en-GB"/>
+        </w:rPr>
+      </w:pPr>
+    </w:p>
+    <w:p>
+      <w:pPr>
+        <w:pStyle w:val="Listenabsatz"/>
+        <w:ind w:firstLine="360"/>
+        <w:rPr>
+          <w:rFonts w:cstheme="minorHAnsi"/>
+          <w:sz w:val="28"/>
+          <w:szCs w:val="28"/>
+          <w:lang w:val="en-GB"/>
+        </w:rPr>
+      </w:pPr>
+      <w:r>
+        <w:rPr>
+          <w:rFonts w:cstheme="minorHAnsi"/>
+          <w:sz w:val="28"/>
+          <w:szCs w:val="28"/>
+          <w:lang w:val="en-GB"/>
+        </w:rPr>
+        <w:t>Outcome: “Everything works as expected”</w:t>
+      </w:r>
+    </w:p>
+    <w:p>
+      <w:pPr>
+        <w:pStyle w:val="Listenabsatz"/>
+        <w:ind w:firstLine="360"/>
+        <w:rPr>
+          <w:rFonts w:cstheme="minorHAnsi"/>
+          <w:sz w:val="28"/>
+          <w:szCs w:val="28"/>
+          <w:lang w:val="en-GB"/>
+        </w:rPr>
+      </w:pPr>
+    </w:p>
+    <w:p>
+      <w:pPr>
+        <w:pStyle w:val="Listenabsatz"/>
+        <w:numPr>
+          <w:ilvl w:val="0"/>
+          <w:numId w:val="4"/>
+        </w:numPr>
+        <w:rPr>
+          <w:rFonts w:cstheme="minorHAnsi"/>
+          <w:lang w:val="en-GB"/>
+        </w:rPr>
+      </w:pPr>
+      <w:r>
+        <w:rPr>
+          <w:rFonts w:cstheme="minorHAnsi"/>
+          <w:sz w:val="28"/>
+          <w:szCs w:val="28"/>
+          <w:lang w:val="en-GB"/>
+        </w:rPr>
+        <w:t>change the current maintenance status:</w:t>
+      </w:r>
+    </w:p>
+    <w:p>
+      <w:pPr>
+        <w:pStyle w:val="Default"/>
+        <w:ind w:left="1080"/>
+        <w:rPr>
+          <w:rStyle w:val="Hyperlink"/>
+          <w:rFonts w:asciiTheme="minorHAnsi" w:hAnsiTheme="minorHAnsi" w:cstheme="minorHAnsi"/>
+          <w:sz w:val="28"/>
+          <w:szCs w:val="28"/>
+          <w:lang w:val="en-GB"/>
+        </w:rPr>
+      </w:pPr>
+      <w:hyperlink r:id="rId38" w:history="1">
         <w:r>
           <w:rPr>
             <w:rStyle w:val="Hyperlink"/>
@@ -2188,17 +3240,7 @@
             <w:szCs w:val="28"/>
             <w:lang w:val="en-GB"/>
           </w:rPr>
-          <w:t>status</w:t>
-        </w:r>
-        <w:r>
-          <w:rPr>
-            <w:rStyle w:val="Hyperlink"/>
-            <w:rFonts w:asciiTheme="minorHAnsi" w:hAnsiTheme="minorHAnsi" w:cstheme="minorHAnsi"/>
-            <w:sz w:val="28"/>
-            <w:szCs w:val="28"/>
-            <w:lang w:val="en-GB"/>
-          </w:rPr>
-          <w:t>?message=Service+checks:+No+power+until+5:00+pm</w:t>
+          <w:t>http://localhost:8080/status?message=Service+checks:+No+power+until+5:00+pm</w:t>
         </w:r>
       </w:hyperlink>
     </w:p>
@@ -2282,119 +3324,17 @@
     </w:p>
     <w:p>
       <w:pPr>
-        <w:pStyle w:val="Listenabsatz"/>
-        <w:numPr>
-          <w:ilvl w:val="0"/>
-          <w:numId w:val="4"/>
-        </w:numPr>
-        <w:rPr>
+        <w:rPr>
+          <w:rStyle w:val="Hyperlink"/>
           <w:rFonts w:cstheme="minorHAnsi"/>
-          <w:lang w:val="en-GB"/>
-        </w:rPr>
-      </w:pPr>
-      <w:r>
-        <w:rPr>
-          <w:rFonts w:cstheme="minorHAnsi"/>
-          <w:sz w:val="28"/>
-          <w:szCs w:val="28"/>
-          <w:lang w:val="en-GB"/>
-        </w:rPr>
-        <w:lastRenderedPageBreak/>
-        <w:t>reset</w:t>
-      </w:r>
-      <w:r>
-        <w:rPr>
-          <w:rFonts w:cstheme="minorHAnsi"/>
-          <w:sz w:val="28"/>
-          <w:szCs w:val="28"/>
-          <w:lang w:val="en-GB"/>
-        </w:rPr>
-        <w:t xml:space="preserve"> the current maintenance status:</w:t>
-      </w:r>
-    </w:p>
-    <w:p>
-      <w:pPr>
-        <w:pStyle w:val="Default"/>
-        <w:ind w:left="1080"/>
-        <w:rPr>
-          <w:rStyle w:val="Hyperlink"/>
-          <w:rFonts w:asciiTheme="minorHAnsi" w:hAnsiTheme="minorHAnsi" w:cstheme="minorHAnsi"/>
-          <w:sz w:val="28"/>
-          <w:szCs w:val="28"/>
-          <w:lang w:val="en-GB"/>
-        </w:rPr>
-      </w:pPr>
-      <w:hyperlink r:id="rId25" w:history="1">
-        <w:r>
-          <w:rPr>
-            <w:rStyle w:val="Hyperlink"/>
-            <w:rFonts w:asciiTheme="minorHAnsi" w:hAnsiTheme="minorHAnsi" w:cstheme="minorHAnsi"/>
-            <w:sz w:val="28"/>
-            <w:szCs w:val="28"/>
-            <w:lang w:val="en-GB"/>
-          </w:rPr>
-          <w:t>http://localhost:8080/</w:t>
-        </w:r>
-        <w:r>
-          <w:rPr>
-            <w:rStyle w:val="Hyperlink"/>
-            <w:rFonts w:asciiTheme="minorHAnsi" w:hAnsiTheme="minorHAnsi" w:cstheme="minorHAnsi"/>
-            <w:sz w:val="28"/>
-            <w:szCs w:val="28"/>
-            <w:lang w:val="en-GB"/>
-          </w:rPr>
-          <w:t>status/reset</w:t>
-        </w:r>
-      </w:hyperlink>
-    </w:p>
-    <w:p>
-      <w:pPr>
-        <w:pStyle w:val="Default"/>
-        <w:ind w:left="1080"/>
-        <w:rPr>
-          <w:rStyle w:val="Hyperlink"/>
-          <w:rFonts w:asciiTheme="minorHAnsi" w:hAnsiTheme="minorHAnsi" w:cstheme="minorHAnsi"/>
-          <w:sz w:val="28"/>
-          <w:szCs w:val="28"/>
-          <w:lang w:val="en-GB"/>
-        </w:rPr>
-      </w:pPr>
-    </w:p>
-    <w:p>
-      <w:pPr>
-        <w:pStyle w:val="Listenabsatz"/>
-        <w:ind w:firstLine="360"/>
-        <w:rPr>
-          <w:rFonts w:cstheme="minorHAnsi"/>
-          <w:sz w:val="28"/>
-          <w:szCs w:val="28"/>
-          <w:lang w:val="en-GB"/>
-        </w:rPr>
-      </w:pPr>
-      <w:r>
-        <w:rPr>
-          <w:rFonts w:cstheme="minorHAnsi"/>
-          <w:sz w:val="28"/>
-          <w:szCs w:val="28"/>
-          <w:lang w:val="en-GB"/>
-        </w:rPr>
-        <w:t>Outcome: “Everything works as expected”</w:t>
-      </w:r>
-    </w:p>
-    <w:p>
-      <w:pPr>
-        <w:pStyle w:val="Default"/>
-        <w:rPr>
-          <w:rStyle w:val="Hyperlink"/>
-          <w:rFonts w:asciiTheme="minorHAnsi" w:hAnsiTheme="minorHAnsi" w:cstheme="minorHAnsi"/>
-          <w:sz w:val="28"/>
-          <w:szCs w:val="28"/>
+          <w:color w:val="auto"/>
+          <w:u w:val="none"/>
           <w:lang w:val="en-GB"/>
         </w:rPr>
       </w:pPr>
     </w:p>
     <w:sectPr>
-      <w:footerReference w:type="default" r:id="rId26"/>
+      <w:footerReference w:type="default" r:id="rId39"/>
       <w:pgSz w:w="11906" w:h="16838"/>
       <w:pgMar w:top="1417" w:right="1417" w:bottom="1134" w:left="1417" w:header="708" w:footer="708" w:gutter="0"/>
       <w:cols w:space="708"/>
@@ -2679,6 +3619,127 @@
     </w:lvl>
   </w:abstractNum>
   <w:abstractNum w:abstractNumId="2" w15:restartNumberingAfterBreak="0">
+    <w:nsid w:val="26EA1570"/>
+    <w:multiLevelType w:val="multilevel"/>
+    <w:tmpl w:val="717E7060"/>
+    <w:lvl w:ilvl="0">
+      <w:start w:val="1"/>
+      <w:numFmt w:val="decimal"/>
+      <w:lvlText w:val="%1."/>
+      <w:lvlJc w:val="left"/>
+      <w:pPr>
+        <w:ind w:left="720" w:hanging="360"/>
+      </w:pPr>
+      <w:rPr>
+        <w:rFonts w:hint="default"/>
+      </w:rPr>
+    </w:lvl>
+    <w:lvl w:ilvl="1">
+      <w:start w:val="1"/>
+      <w:numFmt w:val="decimal"/>
+      <w:isLgl/>
+      <w:lvlText w:val="%1.%2"/>
+      <w:lvlJc w:val="left"/>
+      <w:pPr>
+        <w:ind w:left="1080" w:hanging="720"/>
+      </w:pPr>
+      <w:rPr>
+        <w:rFonts w:hint="default"/>
+      </w:rPr>
+    </w:lvl>
+    <w:lvl w:ilvl="2">
+      <w:start w:val="1"/>
+      <w:numFmt w:val="decimal"/>
+      <w:isLgl/>
+      <w:lvlText w:val="%1.%2.%3"/>
+      <w:lvlJc w:val="left"/>
+      <w:pPr>
+        <w:ind w:left="1080" w:hanging="720"/>
+      </w:pPr>
+      <w:rPr>
+        <w:rFonts w:hint="default"/>
+      </w:rPr>
+    </w:lvl>
+    <w:lvl w:ilvl="3">
+      <w:start w:val="1"/>
+      <w:numFmt w:val="decimal"/>
+      <w:isLgl/>
+      <w:lvlText w:val="%1.%2.%3.%4"/>
+      <w:lvlJc w:val="left"/>
+      <w:pPr>
+        <w:ind w:left="1440" w:hanging="1080"/>
+      </w:pPr>
+      <w:rPr>
+        <w:rFonts w:hint="default"/>
+      </w:rPr>
+    </w:lvl>
+    <w:lvl w:ilvl="4">
+      <w:start w:val="1"/>
+      <w:numFmt w:val="decimal"/>
+      <w:isLgl/>
+      <w:lvlText w:val="%1.%2.%3.%4.%5"/>
+      <w:lvlJc w:val="left"/>
+      <w:pPr>
+        <w:ind w:left="1800" w:hanging="1440"/>
+      </w:pPr>
+      <w:rPr>
+        <w:rFonts w:hint="default"/>
+      </w:rPr>
+    </w:lvl>
+    <w:lvl w:ilvl="5">
+      <w:start w:val="1"/>
+      <w:numFmt w:val="decimal"/>
+      <w:isLgl/>
+      <w:lvlText w:val="%1.%2.%3.%4.%5.%6"/>
+      <w:lvlJc w:val="left"/>
+      <w:pPr>
+        <w:ind w:left="1800" w:hanging="1440"/>
+      </w:pPr>
+      <w:rPr>
+        <w:rFonts w:hint="default"/>
+      </w:rPr>
+    </w:lvl>
+    <w:lvl w:ilvl="6">
+      <w:start w:val="1"/>
+      <w:numFmt w:val="decimal"/>
+      <w:isLgl/>
+      <w:lvlText w:val="%1.%2.%3.%4.%5.%6.%7"/>
+      <w:lvlJc w:val="left"/>
+      <w:pPr>
+        <w:ind w:left="2160" w:hanging="1800"/>
+      </w:pPr>
+      <w:rPr>
+        <w:rFonts w:hint="default"/>
+      </w:rPr>
+    </w:lvl>
+    <w:lvl w:ilvl="7">
+      <w:start w:val="1"/>
+      <w:numFmt w:val="decimal"/>
+      <w:isLgl/>
+      <w:lvlText w:val="%1.%2.%3.%4.%5.%6.%7.%8"/>
+      <w:lvlJc w:val="left"/>
+      <w:pPr>
+        <w:ind w:left="2160" w:hanging="1800"/>
+      </w:pPr>
+      <w:rPr>
+        <w:rFonts w:hint="default"/>
+      </w:rPr>
+    </w:lvl>
+    <w:lvl w:ilvl="8">
+      <w:start w:val="1"/>
+      <w:numFmt w:val="decimal"/>
+      <w:isLgl/>
+      <w:lvlText w:val="%1.%2.%3.%4.%5.%6.%7.%8.%9"/>
+      <w:lvlJc w:val="left"/>
+      <w:pPr>
+        <w:ind w:left="2520" w:hanging="2160"/>
+      </w:pPr>
+      <w:rPr>
+        <w:rFonts w:hint="default"/>
+      </w:rPr>
+    </w:lvl>
+  </w:abstractNum>
+  <w:abstractNum w:abstractNumId="3" w15:restartNumberingAfterBreak="0">
     <w:nsid w:val="54336293"/>
     <w:multiLevelType w:val="hybridMultilevel"/>
     <w:tmpl w:val="9C002D56"/>
@@ -2791,7 +3852,7 @@
       </w:rPr>
     </w:lvl>
   </w:abstractNum>
-  <w:abstractNum w:abstractNumId="3" w15:restartNumberingAfterBreak="0">
+  <w:abstractNum w:abstractNumId="4" w15:restartNumberingAfterBreak="0">
     <w:nsid w:val="647D4DA2"/>
     <w:multiLevelType w:val="multilevel"/>
     <w:tmpl w:val="717E7060"/>
@@ -2913,7 +3974,7 @@
     </w:lvl>
   </w:abstractNum>
   <w:num w:numId="1" w16cid:durableId="66534305">
-    <w:abstractNumId w:val="3"/>
+    <w:abstractNumId w:val="4"/>
   </w:num>
   <w:num w:numId="2" w16cid:durableId="1465393722">
     <w:abstractNumId w:val="1"/>
@@ -2922,6 +3983,9 @@
     <w:abstractNumId w:val="0"/>
   </w:num>
   <w:num w:numId="4" w16cid:durableId="2057268497">
+    <w:abstractNumId w:val="3"/>
+  </w:num>
+  <w:num w:numId="5" w16cid:durableId="588462391">
     <w:abstractNumId w:val="2"/>
   </w:num>
 </w:numbering>
@@ -3330,6 +4394,7 @@
   <w:style w:type="character" w:default="1" w:styleId="Absatz-Standardschriftart">
     <w:name w:val="Default Paragraph Font"/>
     <w:uiPriority w:val="1"/>
+    <w:semiHidden/>
     <w:unhideWhenUsed/>
   </w:style>
   <w:style w:type="table" w:default="1" w:styleId="NormaleTabelle">

</xml_diff>

<commit_message>
edited my documentation in readme
</commit_message>
<xml_diff>
--- a/readme.docx
+++ b/readme.docx
@@ -1789,16 +1789,7 @@
           <w:lang w:val="en-GB"/>
         </w:rPr>
         <w:lastRenderedPageBreak/>
-        <w:t>Documentation of the process</w:t>
-      </w:r>
-      <w:r>
-        <w:rPr>
-          <w:rFonts w:asciiTheme="minorHAnsi" w:hAnsiTheme="minorHAnsi" w:cstheme="minorHAnsi"/>
-          <w:sz w:val="36"/>
-          <w:szCs w:val="36"/>
-          <w:lang w:val="en-GB"/>
-        </w:rPr>
-        <w:t xml:space="preserve"> – Knezevic Stjepan</w:t>
+        <w:t>Documentation of the process – Knezevic Stjepan</w:t>
       </w:r>
     </w:p>
     <w:p>
@@ -2045,6 +2036,7 @@
       <w:r>
         <w:rPr>
           <w:rFonts w:asciiTheme="minorHAnsi" w:hAnsiTheme="minorHAnsi" w:cstheme="minorHAnsi"/>
+          <w:noProof/>
           <w:sz w:val="28"/>
           <w:szCs w:val="28"/>
           <w:lang w:val="en-GB"/>
@@ -2646,6 +2638,7 @@
       </w:pPr>
       <w:r>
         <w:rPr>
+          <w:noProof/>
           <w:lang w:val="en-GB"/>
         </w:rPr>
         <w:drawing>
@@ -2752,6 +2745,7 @@
       </w:pPr>
       <w:r>
         <w:rPr>
+          <w:noProof/>
           <w:lang w:val="en-GB"/>
         </w:rPr>
         <w:drawing>
@@ -2804,6 +2798,7 @@
       </w:pPr>
       <w:r>
         <w:rPr>
+          <w:noProof/>
           <w:lang w:val="en-GB"/>
         </w:rPr>
         <w:drawing>
@@ -3150,7 +3145,7 @@
             <w:szCs w:val="28"/>
             <w:lang w:val="en-GB"/>
           </w:rPr>
-          <w:t>http://localhost:8080/status/default</w:t>
+          <w:t>http://localhost:8080/</w:t>
         </w:r>
       </w:hyperlink>
     </w:p>
@@ -3300,6 +3295,148 @@
     </w:p>
     <w:p>
       <w:pPr>
+        <w:pStyle w:val="Listenabsatz"/>
+        <w:numPr>
+          <w:ilvl w:val="0"/>
+          <w:numId w:val="4"/>
+        </w:numPr>
+        <w:rPr>
+          <w:rFonts w:cstheme="minorHAnsi"/>
+          <w:lang w:val="en-GB"/>
+        </w:rPr>
+      </w:pPr>
+      <w:r>
+        <w:rPr>
+          <w:rFonts w:cstheme="minorHAnsi"/>
+          <w:sz w:val="28"/>
+          <w:szCs w:val="28"/>
+          <w:lang w:val="en-GB"/>
+        </w:rPr>
+        <w:t>reset</w:t>
+      </w:r>
+      <w:r>
+        <w:rPr>
+          <w:rFonts w:cstheme="minorHAnsi"/>
+          <w:sz w:val="28"/>
+          <w:szCs w:val="28"/>
+          <w:lang w:val="en-GB"/>
+        </w:rPr>
+        <w:t xml:space="preserve"> t</w:t>
+      </w:r>
+      <w:r>
+        <w:rPr>
+          <w:rFonts w:cstheme="minorHAnsi"/>
+          <w:sz w:val="28"/>
+          <w:szCs w:val="28"/>
+          <w:lang w:val="en-GB"/>
+        </w:rPr>
+        <w:t>o</w:t>
+      </w:r>
+      <w:r>
+        <w:rPr>
+          <w:rFonts w:cstheme="minorHAnsi"/>
+          <w:sz w:val="28"/>
+          <w:szCs w:val="28"/>
+          <w:lang w:val="en-GB"/>
+        </w:rPr>
+        <w:t xml:space="preserve"> </w:t>
+      </w:r>
+      <w:r>
+        <w:rPr>
+          <w:rFonts w:cstheme="minorHAnsi"/>
+          <w:sz w:val="28"/>
+          <w:szCs w:val="28"/>
+          <w:lang w:val="en-GB"/>
+        </w:rPr>
+        <w:t>default</w:t>
+      </w:r>
+      <w:r>
+        <w:rPr>
+          <w:rFonts w:cstheme="minorHAnsi"/>
+          <w:sz w:val="28"/>
+          <w:szCs w:val="28"/>
+          <w:lang w:val="en-GB"/>
+        </w:rPr>
+        <w:t xml:space="preserve"> maintenance status:</w:t>
+      </w:r>
+    </w:p>
+    <w:p>
+      <w:pPr>
+        <w:pStyle w:val="Default"/>
+        <w:ind w:left="1080"/>
+        <w:rPr>
+          <w:rFonts w:asciiTheme="minorHAnsi" w:hAnsiTheme="minorHAnsi" w:cstheme="minorHAnsi"/>
+          <w:lang w:val="en-GB"/>
+        </w:rPr>
+      </w:pPr>
+      <w:hyperlink r:id="rId39" w:history="1">
+        <w:r>
+          <w:rPr>
+            <w:rStyle w:val="Hyperlink"/>
+            <w:rFonts w:asciiTheme="minorHAnsi" w:hAnsiTheme="minorHAnsi" w:cstheme="minorHAnsi"/>
+            <w:sz w:val="28"/>
+            <w:szCs w:val="28"/>
+            <w:lang w:val="en-GB"/>
+          </w:rPr>
+          <w:t>http://localhost:8080/status/</w:t>
+        </w:r>
+        <w:r>
+          <w:rPr>
+            <w:rStyle w:val="Hyperlink"/>
+            <w:rFonts w:asciiTheme="minorHAnsi" w:hAnsiTheme="minorHAnsi" w:cstheme="minorHAnsi"/>
+            <w:sz w:val="28"/>
+            <w:szCs w:val="28"/>
+            <w:lang w:val="en-GB"/>
+          </w:rPr>
+          <w:t>reset</w:t>
+        </w:r>
+      </w:hyperlink>
+    </w:p>
+    <w:p>
+      <w:pPr>
+        <w:pStyle w:val="Default"/>
+        <w:ind w:left="1080"/>
+        <w:rPr>
+          <w:rFonts w:asciiTheme="minorHAnsi" w:hAnsiTheme="minorHAnsi" w:cstheme="minorHAnsi"/>
+          <w:lang w:val="en-GB"/>
+        </w:rPr>
+      </w:pPr>
+    </w:p>
+    <w:p>
+      <w:pPr>
+        <w:pStyle w:val="Listenabsatz"/>
+        <w:ind w:firstLine="360"/>
+        <w:rPr>
+          <w:rFonts w:cstheme="minorHAnsi"/>
+          <w:sz w:val="28"/>
+          <w:szCs w:val="28"/>
+          <w:lang w:val="en-GB"/>
+        </w:rPr>
+      </w:pPr>
+      <w:r>
+        <w:rPr>
+          <w:rFonts w:cstheme="minorHAnsi"/>
+          <w:sz w:val="28"/>
+          <w:szCs w:val="28"/>
+          <w:lang w:val="en-GB"/>
+        </w:rPr>
+        <w:t>Outcome: “Everything works as expected”</w:t>
+      </w:r>
+    </w:p>
+    <w:p>
+      <w:pPr>
+        <w:pStyle w:val="Default"/>
+        <w:ind w:left="1080"/>
+        <w:rPr>
+          <w:rFonts w:asciiTheme="minorHAnsi" w:hAnsiTheme="minorHAnsi" w:cstheme="minorHAnsi"/>
+          <w:sz w:val="28"/>
+          <w:szCs w:val="28"/>
+          <w:lang w:val="en-GB"/>
+        </w:rPr>
+      </w:pPr>
+    </w:p>
+    <w:p>
+      <w:pPr>
         <w:pStyle w:val="Default"/>
         <w:ind w:left="1080"/>
         <w:rPr>
@@ -3334,7 +3471,7 @@
       </w:pPr>
     </w:p>
     <w:sectPr>
-      <w:footerReference w:type="default" r:id="rId39"/>
+      <w:footerReference w:type="default" r:id="rId40"/>
       <w:pgSz w:w="11906" w:h="16838"/>
       <w:pgMar w:top="1417" w:right="1417" w:bottom="1134" w:left="1417" w:header="708" w:footer="708" w:gutter="0"/>
       <w:cols w:space="708"/>
@@ -3376,14 +3513,19 @@
       <w:pStyle w:val="Fuzeile"/>
     </w:pPr>
     <w:r>
-      <w:t xml:space="preserve">Michael Jahn </w:t>
+      <w:t>Michael Jahn, Stjepan Knezevic, Roman Koschar</w:t>
+    </w:r>
+    <w:r>
+      <w:t xml:space="preserve"> </w:t>
     </w:r>
     <w:r>
       <w:tab/>
     </w:r>
     <w:r>
       <w:tab/>
-      <w:t>ic21b029</w:t>
+    </w:r>
+    <w:r>
+      <w:t>SLM_Maintenance_Monitor</w:t>
     </w:r>
   </w:p>
 </w:ftr>

</xml_diff>